<commit_message>
modifiche a parte di inglese
</commit_message>
<xml_diff>
--- a/Presentazione.docx
+++ b/Presentazione.docx
@@ -17,13 +17,7 @@
     </w:p>
     <w:p>
       <w:r>
-        <w:t xml:space="preserve">è un sistema di posizionamento e navigazione satellitare civile che, attraverso una rete dedicata di satelliti artificiali in orbita, fornisce ad un terminale mobile o ricevitore GPS informazioni sulle sue coordinate geografiche ed orario, in ogni </w:t>
-      </w:r>
-      <w:r>
-        <w:t>condizione meteorologica, ovunque sulla Terra o nelle sue immediate vicinanze ove vi sia un contatto privo di ostacoli con almeno quattro satelliti del sistema. La localizzazione avviene tramite la trasmissione di un segnale radio da parte di ciascun satel</w:t>
-      </w:r>
-      <w:r>
-        <w:t>lite e l'elaborazione dei segnali ricevuti da parte del ricevitore.</w:t>
+        <w:t>è un sistema di posizionamento e navigazione satellitare civile che, attraverso una rete dedicata di satelliti artificiali in orbita, fornisce ad un terminale mobile o ricevitore GPS informazioni sulle sue coordinate geografiche ed orario, in ogni condizione meteorologica, ovunque sulla Terra o nelle sue immediate vicinanze ove vi sia un contatto privo di ostacoli con almeno quattro satelliti del sistema. La localizzazione avviene tramite la trasmissione di un segnale radio da parte di ciascun satellite e l'elaborazione dei segnali ricevuti da parte del ricevitore.</w:t>
       </w:r>
     </w:p>
     <w:p>
@@ -336,6 +330,7 @@
           <w:color w:val="222222"/>
           <w:sz w:val="21"/>
           <w:szCs w:val="21"/>
+          <w:lang w:val="en-US"/>
         </w:rPr>
       </w:pPr>
       <w:r>
@@ -579,6 +574,16 @@
         </w:rPr>
         <w:t xml:space="preserve">. </w:t>
       </w:r>
+      <w:r>
+        <w:rPr>
+          <w:rFonts w:ascii="Arial" w:hAnsi="Arial" w:cs="Arial"/>
+          <w:color w:val="222222"/>
+          <w:sz w:val="21"/>
+          <w:szCs w:val="21"/>
+          <w:lang w:val="en-US"/>
+        </w:rPr>
+        <w:t xml:space="preserve">This design </w:t>
+      </w:r>
       <w:proofErr w:type="spellStart"/>
       <w:r>
         <w:rPr>
@@ -586,26 +591,7 @@
           <w:color w:val="222222"/>
           <w:sz w:val="21"/>
           <w:szCs w:val="21"/>
-        </w:rPr>
-        <w:t>This</w:t>
-      </w:r>
-      <w:proofErr w:type="spellEnd"/>
-      <w:r>
-        <w:rPr>
-          <w:rFonts w:ascii="Arial" w:hAnsi="Arial" w:cs="Arial"/>
-          <w:color w:val="222222"/>
-          <w:sz w:val="21"/>
-          <w:szCs w:val="21"/>
-        </w:rPr>
-        <w:t xml:space="preserve"> design </w:t>
-      </w:r>
-      <w:proofErr w:type="spellStart"/>
-      <w:r>
-        <w:rPr>
-          <w:rFonts w:ascii="Arial" w:hAnsi="Arial" w:cs="Arial"/>
-          <w:color w:val="222222"/>
-          <w:sz w:val="21"/>
-          <w:szCs w:val="21"/>
+          <w:lang w:val="en-US"/>
         </w:rPr>
         <w:t>isknownas</w:t>
       </w:r>
@@ -617,6 +603,7 @@
           <w:color w:val="222222"/>
           <w:sz w:val="21"/>
           <w:szCs w:val="21"/>
+          <w:lang w:val="en-US"/>
         </w:rPr>
         <w:t> </w:t>
       </w:r>
@@ -630,23 +617,10 @@
             <w:color w:val="0B0080"/>
             <w:sz w:val="21"/>
             <w:szCs w:val="21"/>
+            <w:lang w:val="en-US"/>
           </w:rPr>
-          <w:t xml:space="preserve">database </w:t>
+          <w:t>database normalization</w:t>
         </w:r>
-        <w:proofErr w:type="spellStart"/>
-        <w:r>
-          <w:rPr>
-            <w:rStyle w:val="Collegamentoipertestuale"/>
-            <w:rFonts w:ascii="Arial" w:eastAsiaTheme="majorEastAsia" w:hAnsi="Arial" w:cs="Arial"/>
-            <w:i/>
-            <w:iCs/>
-            <w:color w:val="0B0080"/>
-            <w:sz w:val="21"/>
-            <w:szCs w:val="21"/>
-          </w:rPr>
-          <w:t>normalization</w:t>
-        </w:r>
-        <w:proofErr w:type="spellEnd"/>
       </w:hyperlink>
       <w:r>
         <w:rPr>
@@ -654,6 +628,7 @@
           <w:color w:val="222222"/>
           <w:sz w:val="21"/>
           <w:szCs w:val="21"/>
+          <w:lang w:val="en-US"/>
         </w:rPr>
         <w:t>.</w:t>
       </w:r>
@@ -666,6 +641,7 @@
             <w:sz w:val="17"/>
             <w:szCs w:val="17"/>
             <w:vertAlign w:val="superscript"/>
+            <w:lang w:val="en-US"/>
           </w:rPr>
           <w:t>[2]</w:t>
         </w:r>
@@ -1481,7 +1457,25 @@
           <w:szCs w:val="24"/>
           <w:lang w:val="en-US"/>
         </w:rPr>
-        <w:t>In the homepage you can also find, on the top of the map, some buttons with their own functionality:</w:t>
+        <w:t xml:space="preserve">In the homepage </w:t>
+      </w:r>
+      <w:r>
+        <w:rPr>
+          <w:rFonts w:ascii="Times New Roman" w:hAnsi="Times New Roman" w:cs="Times New Roman"/>
+          <w:sz w:val="24"/>
+          <w:szCs w:val="24"/>
+          <w:lang w:val="en-US"/>
+        </w:rPr>
+        <w:t>you can also find</w:t>
+      </w:r>
+      <w:r>
+        <w:rPr>
+          <w:rFonts w:ascii="Times New Roman" w:hAnsi="Times New Roman" w:cs="Times New Roman"/>
+          <w:sz w:val="24"/>
+          <w:szCs w:val="24"/>
+          <w:lang w:val="en-US"/>
+        </w:rPr>
+        <w:t>:</w:t>
       </w:r>
     </w:p>
     <w:p>
@@ -1510,7 +1504,7 @@
           <w:lang w:val="en-US"/>
         </w:rPr>
         <w:tab/>
-        <w:t xml:space="preserve"> a button that will list all users' </w:t>
+        <w:t xml:space="preserve"> a spinner with a drop down menu that will list all users' car </w:t>
       </w:r>
       <w:proofErr w:type="spellStart"/>
       <w:r>
@@ -1520,7 +1514,16 @@
           <w:szCs w:val="24"/>
           <w:lang w:val="en-US"/>
         </w:rPr>
-        <w:t>carsparking</w:t>
+        <w:t>parking</w:t>
+      </w:r>
+      <w:r>
+        <w:rPr>
+          <w:rFonts w:ascii="Times New Roman" w:hAnsi="Times New Roman" w:cs="Times New Roman"/>
+          <w:sz w:val="24"/>
+          <w:szCs w:val="24"/>
+          <w:lang w:val="en-US"/>
+        </w:rPr>
+        <w:t>s</w:t>
       </w:r>
       <w:proofErr w:type="spellEnd"/>
       <w:r>
@@ -1530,7 +1533,16 @@
           <w:szCs w:val="24"/>
           <w:lang w:val="en-US"/>
         </w:rPr>
-        <w:t xml:space="preserve"> saved in a database into another page</w:t>
+        <w:t xml:space="preserve"> saved</w:t>
+      </w:r>
+      <w:r>
+        <w:rPr>
+          <w:rFonts w:ascii="Times New Roman" w:hAnsi="Times New Roman" w:cs="Times New Roman"/>
+          <w:sz w:val="24"/>
+          <w:szCs w:val="24"/>
+          <w:lang w:val="en-US"/>
+        </w:rPr>
+        <w:t xml:space="preserve"> in a database</w:t>
       </w:r>
     </w:p>
     <w:p>
@@ -1624,16 +1636,25 @@
           <w:szCs w:val="24"/>
           <w:lang w:val="en-US"/>
         </w:rPr>
-        <w:t xml:space="preserve"> will be the future of databases. Firebase also offer an authentication system that it</w:t>
-      </w:r>
-      <w:r>
-        <w:rPr>
-          <w:rFonts w:ascii="Times New Roman" w:hAnsi="Times New Roman" w:cs="Times New Roman"/>
-          <w:sz w:val="24"/>
-          <w:szCs w:val="24"/>
-          <w:lang w:val="en-US"/>
-        </w:rPr>
-        <w:t xml:space="preserve"> will make users able to log</w:t>
+        <w:t xml:space="preserve"> will be the future of databases. Firebase also offer an authentication system </w:t>
+      </w:r>
+      <w:r>
+        <w:rPr>
+          <w:rFonts w:ascii="Times New Roman" w:hAnsi="Times New Roman" w:cs="Times New Roman"/>
+          <w:sz w:val="24"/>
+          <w:szCs w:val="24"/>
+          <w:lang w:val="en-US"/>
+        </w:rPr>
+        <w:t>so the users can</w:t>
+      </w:r>
+      <w:r>
+        <w:rPr>
+          <w:rFonts w:ascii="Times New Roman" w:hAnsi="Times New Roman" w:cs="Times New Roman"/>
+          <w:sz w:val="24"/>
+          <w:szCs w:val="24"/>
+          <w:lang w:val="en-US"/>
+        </w:rPr>
+        <w:t xml:space="preserve"> log</w:t>
       </w:r>
       <w:r>
         <w:rPr>
@@ -1651,7 +1672,25 @@
           <w:szCs w:val="24"/>
           <w:lang w:val="en-US"/>
         </w:rPr>
-        <w:t xml:space="preserve"> app and save the car</w:t>
+        <w:t xml:space="preserve"> app and save the</w:t>
+      </w:r>
+      <w:r>
+        <w:rPr>
+          <w:rFonts w:ascii="Times New Roman" w:hAnsi="Times New Roman" w:cs="Times New Roman"/>
+          <w:sz w:val="24"/>
+          <w:szCs w:val="24"/>
+          <w:lang w:val="en-US"/>
+        </w:rPr>
+        <w:t>ir</w:t>
+      </w:r>
+      <w:r>
+        <w:rPr>
+          <w:rFonts w:ascii="Times New Roman" w:hAnsi="Times New Roman" w:cs="Times New Roman"/>
+          <w:sz w:val="24"/>
+          <w:szCs w:val="24"/>
+          <w:lang w:val="en-US"/>
+        </w:rPr>
+        <w:t xml:space="preserve"> car</w:t>
       </w:r>
       <w:r>
         <w:rPr>
@@ -1694,6 +1733,55 @@
     </w:p>
     <w:p>
       <w:pPr>
+        <w:pStyle w:val="Paragrafoelenco"/>
+        <w:numPr>
+          <w:ilvl w:val="0"/>
+          <w:numId w:val="4"/>
+        </w:numPr>
+        <w:rPr>
+          <w:rFonts w:ascii="Times New Roman" w:hAnsi="Times New Roman" w:cs="Times New Roman"/>
+          <w:sz w:val="24"/>
+          <w:szCs w:val="24"/>
+          <w:lang w:val="en-US"/>
+        </w:rPr>
+      </w:pPr>
+      <w:r>
+        <w:rPr>
+          <w:rFonts w:ascii="Times New Roman" w:hAnsi="Times New Roman" w:cs="Times New Roman"/>
+          <w:sz w:val="24"/>
+          <w:szCs w:val="24"/>
+          <w:lang w:val="en-US"/>
+        </w:rPr>
+        <w:t>below the spinner there is a text that show the parking' description</w:t>
+      </w:r>
+    </w:p>
+    <w:p>
+      <w:pPr>
+        <w:pStyle w:val="Paragrafoelenco"/>
+        <w:numPr>
+          <w:ilvl w:val="0"/>
+          <w:numId w:val="4"/>
+        </w:numPr>
+        <w:rPr>
+          <w:rFonts w:ascii="Times New Roman" w:hAnsi="Times New Roman" w:cs="Times New Roman"/>
+          <w:sz w:val="24"/>
+          <w:szCs w:val="24"/>
+          <w:lang w:val="en-US"/>
+        </w:rPr>
+      </w:pPr>
+      <w:r>
+        <w:rPr>
+          <w:rFonts w:ascii="Times New Roman" w:hAnsi="Times New Roman" w:cs="Times New Roman"/>
+          <w:sz w:val="24"/>
+          <w:szCs w:val="24"/>
+          <w:lang w:val="en-US"/>
+        </w:rPr>
+        <w:t>And below the map there are two buttons:</w:t>
+      </w:r>
+    </w:p>
+    <w:p>
+      <w:pPr>
+        <w:ind w:left="360"/>
         <w:rPr>
           <w:rFonts w:ascii="Times New Roman" w:hAnsi="Times New Roman" w:cs="Times New Roman"/>
           <w:sz w:val="24"/>
@@ -1718,31 +1806,39 @@
           <w:lang w:val="en-US"/>
         </w:rPr>
         <w:tab/>
-        <w:t xml:space="preserve">a button that will make users able to edit their car </w:t>
-      </w:r>
-      <w:proofErr w:type="spellStart"/>
-      <w:r>
-        <w:rPr>
-          <w:rFonts w:ascii="Times New Roman" w:hAnsi="Times New Roman" w:cs="Times New Roman"/>
-          <w:sz w:val="24"/>
-          <w:szCs w:val="24"/>
-          <w:lang w:val="en-US"/>
-        </w:rPr>
-        <w:t>parking</w:t>
-      </w:r>
-      <w:r>
-        <w:rPr>
-          <w:rFonts w:ascii="Times New Roman" w:hAnsi="Times New Roman" w:cs="Times New Roman"/>
-          <w:sz w:val="24"/>
-          <w:szCs w:val="24"/>
-          <w:lang w:val="en-US"/>
-        </w:rPr>
-        <w:t>s</w:t>
-      </w:r>
-      <w:proofErr w:type="spellEnd"/>
-    </w:p>
-    <w:p>
-      <w:pPr>
+        <w:t>a button</w:t>
+      </w:r>
+      <w:r>
+        <w:rPr>
+          <w:rFonts w:ascii="Times New Roman" w:hAnsi="Times New Roman" w:cs="Times New Roman"/>
+          <w:sz w:val="24"/>
+          <w:szCs w:val="24"/>
+          <w:lang w:val="en-US"/>
+        </w:rPr>
+        <w:t>("ADD")</w:t>
+      </w:r>
+      <w:r>
+        <w:rPr>
+          <w:rFonts w:ascii="Times New Roman" w:hAnsi="Times New Roman" w:cs="Times New Roman"/>
+          <w:sz w:val="24"/>
+          <w:szCs w:val="24"/>
+          <w:lang w:val="en-US"/>
+        </w:rPr>
+        <w:t xml:space="preserve"> that will make user</w:t>
+      </w:r>
+      <w:r>
+        <w:rPr>
+          <w:rFonts w:ascii="Times New Roman" w:hAnsi="Times New Roman" w:cs="Times New Roman"/>
+          <w:sz w:val="24"/>
+          <w:szCs w:val="24"/>
+          <w:lang w:val="en-US"/>
+        </w:rPr>
+        <w:t>s able to add a car parking giving a name and a description. The parking will be saved in the current user position.</w:t>
+      </w:r>
+    </w:p>
+    <w:p>
+      <w:pPr>
+        <w:ind w:left="360"/>
         <w:rPr>
           <w:rFonts w:ascii="Times New Roman" w:hAnsi="Times New Roman" w:cs="Times New Roman"/>
           <w:sz w:val="24"/>
@@ -1767,57 +1863,43 @@
           <w:lang w:val="en-US"/>
         </w:rPr>
         <w:tab/>
-        <w:t xml:space="preserve">a button that will bring the users to their car </w:t>
-      </w:r>
-      <w:proofErr w:type="spellStart"/>
-      <w:r>
-        <w:rPr>
-          <w:rFonts w:ascii="Times New Roman" w:hAnsi="Times New Roman" w:cs="Times New Roman"/>
-          <w:sz w:val="24"/>
-          <w:szCs w:val="24"/>
-          <w:lang w:val="en-US"/>
-        </w:rPr>
-        <w:t>showingthe</w:t>
-      </w:r>
-      <w:proofErr w:type="spellEnd"/>
-      <w:r>
-        <w:rPr>
-          <w:rFonts w:ascii="Times New Roman" w:hAnsi="Times New Roman" w:cs="Times New Roman"/>
-          <w:sz w:val="24"/>
-          <w:szCs w:val="24"/>
-          <w:lang w:val="en-US"/>
-        </w:rPr>
-        <w:t xml:space="preserve"> route on the map, </w:t>
-      </w:r>
-    </w:p>
-    <w:p>
-      <w:pPr>
-        <w:rPr>
-          <w:rFonts w:ascii="Times New Roman" w:hAnsi="Times New Roman" w:cs="Times New Roman"/>
-          <w:sz w:val="24"/>
-          <w:szCs w:val="24"/>
-          <w:lang w:val="en-US"/>
-        </w:rPr>
-      </w:pPr>
-      <w:proofErr w:type="spellStart"/>
-      <w:r>
-        <w:rPr>
-          <w:rFonts w:ascii="Times New Roman" w:hAnsi="Times New Roman" w:cs="Times New Roman"/>
-          <w:sz w:val="24"/>
-          <w:szCs w:val="24"/>
-          <w:lang w:val="en-US"/>
-        </w:rPr>
-        <w:t>Furthermorein</w:t>
-      </w:r>
-      <w:proofErr w:type="spellEnd"/>
-      <w:r>
-        <w:rPr>
-          <w:rFonts w:ascii="Times New Roman" w:hAnsi="Times New Roman" w:cs="Times New Roman"/>
-          <w:sz w:val="24"/>
-          <w:szCs w:val="24"/>
-          <w:lang w:val="en-US"/>
-        </w:rPr>
-        <w:t xml:space="preserve"> the home page,</w:t>
+        <w:t>a button</w:t>
+      </w:r>
+      <w:r>
+        <w:rPr>
+          <w:rFonts w:ascii="Times New Roman" w:hAnsi="Times New Roman" w:cs="Times New Roman"/>
+          <w:sz w:val="24"/>
+          <w:szCs w:val="24"/>
+          <w:lang w:val="en-US"/>
+        </w:rPr>
+        <w:t>("PATH")</w:t>
+      </w:r>
+      <w:r>
+        <w:rPr>
+          <w:rFonts w:ascii="Times New Roman" w:hAnsi="Times New Roman" w:cs="Times New Roman"/>
+          <w:sz w:val="24"/>
+          <w:szCs w:val="24"/>
+          <w:lang w:val="en-US"/>
+        </w:rPr>
+        <w:t xml:space="preserve"> that will </w:t>
+      </w:r>
+      <w:r>
+        <w:rPr>
+          <w:rFonts w:ascii="Times New Roman" w:hAnsi="Times New Roman" w:cs="Times New Roman"/>
+          <w:sz w:val="24"/>
+          <w:szCs w:val="24"/>
+          <w:lang w:val="en-US"/>
+        </w:rPr>
+        <w:t>show to the</w:t>
+      </w:r>
+      <w:r>
+        <w:rPr>
+          <w:rFonts w:ascii="Times New Roman" w:hAnsi="Times New Roman" w:cs="Times New Roman"/>
+          <w:sz w:val="24"/>
+          <w:szCs w:val="24"/>
+          <w:lang w:val="en-US"/>
+        </w:rPr>
+        <w:t xml:space="preserve"> users</w:t>
       </w:r>
       <w:r>
         <w:rPr>
@@ -1835,26 +1917,107 @@
           <w:szCs w:val="24"/>
           <w:lang w:val="en-US"/>
         </w:rPr>
-        <w:t>on the bottom right corner, there is a round button with a blue "+" that will make users able to add a new car parking giving a name that will be saved in the database with the indication of time and the car parking position.</w:t>
-      </w:r>
-    </w:p>
-    <w:p>
-      <w:pPr>
-        <w:rPr>
-          <w:rFonts w:ascii="Times New Roman" w:hAnsi="Times New Roman" w:cs="Times New Roman"/>
-          <w:sz w:val="24"/>
-          <w:szCs w:val="24"/>
-          <w:lang w:val="en-US"/>
-        </w:rPr>
-      </w:pPr>
-      <w:r>
-        <w:rPr>
-          <w:rFonts w:ascii="Times New Roman" w:hAnsi="Times New Roman" w:cs="Times New Roman"/>
-          <w:sz w:val="24"/>
-          <w:szCs w:val="24"/>
-          <w:lang w:val="en-US"/>
-        </w:rPr>
-        <w:t>On the top left of the app there is a button with 3 lines that if clicked it will open a side menu where the users can find their name and email, if they are logged in ,and other functionality like :</w:t>
+        <w:t xml:space="preserve">the route </w:t>
+      </w:r>
+      <w:r>
+        <w:rPr>
+          <w:rFonts w:ascii="Times New Roman" w:hAnsi="Times New Roman" w:cs="Times New Roman"/>
+          <w:sz w:val="24"/>
+          <w:szCs w:val="24"/>
+          <w:lang w:val="en-US"/>
+        </w:rPr>
+        <w:t xml:space="preserve">to the car </w:t>
+      </w:r>
+      <w:r>
+        <w:rPr>
+          <w:rFonts w:ascii="Times New Roman" w:hAnsi="Times New Roman" w:cs="Times New Roman"/>
+          <w:sz w:val="24"/>
+          <w:szCs w:val="24"/>
+          <w:lang w:val="en-US"/>
+        </w:rPr>
+        <w:t xml:space="preserve">on the map, </w:t>
+      </w:r>
+      <w:r>
+        <w:rPr>
+          <w:rFonts w:ascii="Times New Roman" w:hAnsi="Times New Roman" w:cs="Times New Roman"/>
+          <w:sz w:val="24"/>
+          <w:szCs w:val="24"/>
+          <w:lang w:val="en-US"/>
+        </w:rPr>
+        <w:t>and it also show the time and the distance from the selected marker</w:t>
+      </w:r>
+    </w:p>
+    <w:p>
+      <w:pPr>
+        <w:rPr>
+          <w:rFonts w:ascii="Times New Roman" w:hAnsi="Times New Roman" w:cs="Times New Roman"/>
+          <w:sz w:val="24"/>
+          <w:szCs w:val="24"/>
+          <w:lang w:val="en-US"/>
+        </w:rPr>
+      </w:pPr>
+      <w:r>
+        <w:rPr>
+          <w:rFonts w:ascii="Times New Roman" w:hAnsi="Times New Roman" w:cs="Times New Roman"/>
+          <w:sz w:val="24"/>
+          <w:szCs w:val="24"/>
+          <w:lang w:val="en-US"/>
+        </w:rPr>
+        <w:t>On the top left of the app there is a button with 3 lines that if clicked it will open a side menu</w:t>
+      </w:r>
+      <w:r>
+        <w:rPr>
+          <w:rFonts w:ascii="Times New Roman" w:hAnsi="Times New Roman" w:cs="Times New Roman"/>
+          <w:sz w:val="24"/>
+          <w:szCs w:val="24"/>
+          <w:lang w:val="en-US"/>
+        </w:rPr>
+        <w:t>, called drawer,</w:t>
+      </w:r>
+      <w:r>
+        <w:rPr>
+          <w:rFonts w:ascii="Times New Roman" w:hAnsi="Times New Roman" w:cs="Times New Roman"/>
+          <w:sz w:val="24"/>
+          <w:szCs w:val="24"/>
+          <w:lang w:val="en-US"/>
+        </w:rPr>
+        <w:t xml:space="preserve"> where t</w:t>
+      </w:r>
+      <w:r>
+        <w:rPr>
+          <w:rFonts w:ascii="Times New Roman" w:hAnsi="Times New Roman" w:cs="Times New Roman"/>
+          <w:sz w:val="24"/>
+          <w:szCs w:val="24"/>
+          <w:lang w:val="en-US"/>
+        </w:rPr>
+        <w:t>he users can find their name,</w:t>
+      </w:r>
+      <w:r>
+        <w:rPr>
+          <w:rFonts w:ascii="Times New Roman" w:hAnsi="Times New Roman" w:cs="Times New Roman"/>
+          <w:sz w:val="24"/>
+          <w:szCs w:val="24"/>
+          <w:lang w:val="en-US"/>
+        </w:rPr>
+        <w:t xml:space="preserve"> email</w:t>
+      </w:r>
+      <w:r>
+        <w:rPr>
+          <w:rFonts w:ascii="Times New Roman" w:hAnsi="Times New Roman" w:cs="Times New Roman"/>
+          <w:sz w:val="24"/>
+          <w:szCs w:val="24"/>
+          <w:lang w:val="en-US"/>
+        </w:rPr>
+        <w:t xml:space="preserve"> and the account image </w:t>
+      </w:r>
+      <w:r>
+        <w:rPr>
+          <w:rFonts w:ascii="Times New Roman" w:hAnsi="Times New Roman" w:cs="Times New Roman"/>
+          <w:sz w:val="24"/>
+          <w:szCs w:val="24"/>
+          <w:lang w:val="en-US"/>
+        </w:rPr>
+        <w:t>and other functionality like :</w:t>
       </w:r>
     </w:p>
     <w:p>
@@ -1934,6 +2097,7 @@
           <w:szCs w:val="24"/>
           <w:lang w:val="en-US"/>
         </w:rPr>
+        <w:lastRenderedPageBreak/>
         <w:t>•</w:t>
       </w:r>
       <w:r>
@@ -1944,7 +2108,89 @@
           <w:lang w:val="en-US"/>
         </w:rPr>
         <w:tab/>
-        <w:t>an option that will make users able to edit their cars parking</w:t>
+        <w:t>an option that will ma</w:t>
+      </w:r>
+      <w:r>
+        <w:rPr>
+          <w:rFonts w:ascii="Times New Roman" w:hAnsi="Times New Roman" w:cs="Times New Roman"/>
+          <w:sz w:val="24"/>
+          <w:szCs w:val="24"/>
+          <w:lang w:val="en-US"/>
+        </w:rPr>
+        <w:t>ke users able to edit their car</w:t>
+      </w:r>
+      <w:r>
+        <w:rPr>
+          <w:rFonts w:ascii="Times New Roman" w:hAnsi="Times New Roman" w:cs="Times New Roman"/>
+          <w:sz w:val="24"/>
+          <w:szCs w:val="24"/>
+          <w:lang w:val="en-US"/>
+        </w:rPr>
+        <w:t xml:space="preserve"> </w:t>
+      </w:r>
+      <w:proofErr w:type="spellStart"/>
+      <w:r>
+        <w:rPr>
+          <w:rFonts w:ascii="Times New Roman" w:hAnsi="Times New Roman" w:cs="Times New Roman"/>
+          <w:sz w:val="24"/>
+          <w:szCs w:val="24"/>
+          <w:lang w:val="en-US"/>
+        </w:rPr>
+        <w:t>parking</w:t>
+      </w:r>
+      <w:r>
+        <w:rPr>
+          <w:rFonts w:ascii="Times New Roman" w:hAnsi="Times New Roman" w:cs="Times New Roman"/>
+          <w:sz w:val="24"/>
+          <w:szCs w:val="24"/>
+          <w:lang w:val="en-US"/>
+        </w:rPr>
+        <w:t>s</w:t>
+      </w:r>
+      <w:proofErr w:type="spellEnd"/>
+      <w:r>
+        <w:rPr>
+          <w:rFonts w:ascii="Times New Roman" w:hAnsi="Times New Roman" w:cs="Times New Roman"/>
+          <w:sz w:val="24"/>
+          <w:szCs w:val="24"/>
+          <w:lang w:val="en-US"/>
+        </w:rPr>
+        <w:t xml:space="preserve"> by showing a list of the </w:t>
+      </w:r>
+      <w:proofErr w:type="spellStart"/>
+      <w:r>
+        <w:rPr>
+          <w:rFonts w:ascii="Times New Roman" w:hAnsi="Times New Roman" w:cs="Times New Roman"/>
+          <w:sz w:val="24"/>
+          <w:szCs w:val="24"/>
+          <w:lang w:val="en-US"/>
+        </w:rPr>
+        <w:t>parkings</w:t>
+      </w:r>
+      <w:proofErr w:type="spellEnd"/>
+    </w:p>
+    <w:p>
+      <w:pPr>
+        <w:pStyle w:val="Paragrafoelenco"/>
+        <w:numPr>
+          <w:ilvl w:val="0"/>
+          <w:numId w:val="5"/>
+        </w:numPr>
+        <w:rPr>
+          <w:rFonts w:ascii="Times New Roman" w:hAnsi="Times New Roman" w:cs="Times New Roman"/>
+          <w:sz w:val="24"/>
+          <w:szCs w:val="24"/>
+          <w:lang w:val="en-US"/>
+        </w:rPr>
+      </w:pPr>
+      <w:r>
+        <w:rPr>
+          <w:rFonts w:ascii="Times New Roman" w:hAnsi="Times New Roman" w:cs="Times New Roman"/>
+          <w:sz w:val="24"/>
+          <w:szCs w:val="24"/>
+          <w:lang w:val="en-US"/>
+        </w:rPr>
+        <w:t>an option called Notes where user can add note about their parking for example in a big super market where there is the number of the parking and the section</w:t>
       </w:r>
     </w:p>
     <w:p>
@@ -1964,7 +2210,6 @@
           <w:szCs w:val="24"/>
           <w:lang w:val="en-US"/>
         </w:rPr>
-        <w:lastRenderedPageBreak/>
         <w:t>•</w:t>
       </w:r>
       <w:r>
@@ -1998,6 +2243,119 @@
 <file path=word/numbering.xml><?xml version="1.0" encoding="utf-8"?>
 <w:numbering xmlns:ve="http://schemas.openxmlformats.org/markup-compatibility/2006" xmlns:o="urn:schemas-microsoft-com:office:office" xmlns:r="http://schemas.openxmlformats.org/officeDocument/2006/relationships" xmlns:m="http://schemas.openxmlformats.org/officeDocument/2006/math" xmlns:v="urn:schemas-microsoft-com:vml" xmlns:wp="http://schemas.openxmlformats.org/drawingml/2006/wordprocessingDrawing" xmlns:w10="urn:schemas-microsoft-com:office:word" xmlns:w="http://schemas.openxmlformats.org/wordprocessingml/2006/main" xmlns:wne="http://schemas.microsoft.com/office/word/2006/wordml">
   <w:abstractNum w:abstractNumId="0">
+    <w:nsid w:val="12FA2323"/>
+    <w:multiLevelType w:val="hybridMultilevel"/>
+    <w:tmpl w:val="65C0E49C"/>
+    <w:lvl w:ilvl="0" w:tplc="04100001">
+      <w:start w:val="1"/>
+      <w:numFmt w:val="bullet"/>
+      <w:lvlText w:val=""/>
+      <w:lvlJc w:val="left"/>
+      <w:pPr>
+        <w:ind w:left="360" w:hanging="360"/>
+      </w:pPr>
+      <w:rPr>
+        <w:rFonts w:ascii="Symbol" w:hAnsi="Symbol" w:hint="default"/>
+      </w:rPr>
+    </w:lvl>
+    <w:lvl w:ilvl="1" w:tplc="04100003" w:tentative="1">
+      <w:start w:val="1"/>
+      <w:numFmt w:val="bullet"/>
+      <w:lvlText w:val="o"/>
+      <w:lvlJc w:val="left"/>
+      <w:pPr>
+        <w:ind w:left="1080" w:hanging="360"/>
+      </w:pPr>
+      <w:rPr>
+        <w:rFonts w:ascii="Courier New" w:hAnsi="Courier New" w:cs="Courier New" w:hint="default"/>
+      </w:rPr>
+    </w:lvl>
+    <w:lvl w:ilvl="2" w:tplc="04100005" w:tentative="1">
+      <w:start w:val="1"/>
+      <w:numFmt w:val="bullet"/>
+      <w:lvlText w:val=""/>
+      <w:lvlJc w:val="left"/>
+      <w:pPr>
+        <w:ind w:left="1800" w:hanging="360"/>
+      </w:pPr>
+      <w:rPr>
+        <w:rFonts w:ascii="Wingdings" w:hAnsi="Wingdings" w:hint="default"/>
+      </w:rPr>
+    </w:lvl>
+    <w:lvl w:ilvl="3" w:tplc="04100001" w:tentative="1">
+      <w:start w:val="1"/>
+      <w:numFmt w:val="bullet"/>
+      <w:lvlText w:val=""/>
+      <w:lvlJc w:val="left"/>
+      <w:pPr>
+        <w:ind w:left="2520" w:hanging="360"/>
+      </w:pPr>
+      <w:rPr>
+        <w:rFonts w:ascii="Symbol" w:hAnsi="Symbol" w:hint="default"/>
+      </w:rPr>
+    </w:lvl>
+    <w:lvl w:ilvl="4" w:tplc="04100003" w:tentative="1">
+      <w:start w:val="1"/>
+      <w:numFmt w:val="bullet"/>
+      <w:lvlText w:val="o"/>
+      <w:lvlJc w:val="left"/>
+      <w:pPr>
+        <w:ind w:left="3240" w:hanging="360"/>
+      </w:pPr>
+      <w:rPr>
+        <w:rFonts w:ascii="Courier New" w:hAnsi="Courier New" w:cs="Courier New" w:hint="default"/>
+      </w:rPr>
+    </w:lvl>
+    <w:lvl w:ilvl="5" w:tplc="04100005" w:tentative="1">
+      <w:start w:val="1"/>
+      <w:numFmt w:val="bullet"/>
+      <w:lvlText w:val=""/>
+      <w:lvlJc w:val="left"/>
+      <w:pPr>
+        <w:ind w:left="3960" w:hanging="360"/>
+      </w:pPr>
+      <w:rPr>
+        <w:rFonts w:ascii="Wingdings" w:hAnsi="Wingdings" w:hint="default"/>
+      </w:rPr>
+    </w:lvl>
+    <w:lvl w:ilvl="6" w:tplc="04100001" w:tentative="1">
+      <w:start w:val="1"/>
+      <w:numFmt w:val="bullet"/>
+      <w:lvlText w:val=""/>
+      <w:lvlJc w:val="left"/>
+      <w:pPr>
+        <w:ind w:left="4680" w:hanging="360"/>
+      </w:pPr>
+      <w:rPr>
+        <w:rFonts w:ascii="Symbol" w:hAnsi="Symbol" w:hint="default"/>
+      </w:rPr>
+    </w:lvl>
+    <w:lvl w:ilvl="7" w:tplc="04100003" w:tentative="1">
+      <w:start w:val="1"/>
+      <w:numFmt w:val="bullet"/>
+      <w:lvlText w:val="o"/>
+      <w:lvlJc w:val="left"/>
+      <w:pPr>
+        <w:ind w:left="5400" w:hanging="360"/>
+      </w:pPr>
+      <w:rPr>
+        <w:rFonts w:ascii="Courier New" w:hAnsi="Courier New" w:cs="Courier New" w:hint="default"/>
+      </w:rPr>
+    </w:lvl>
+    <w:lvl w:ilvl="8" w:tplc="04100005" w:tentative="1">
+      <w:start w:val="1"/>
+      <w:numFmt w:val="bullet"/>
+      <w:lvlText w:val=""/>
+      <w:lvlJc w:val="left"/>
+      <w:pPr>
+        <w:ind w:left="6120" w:hanging="360"/>
+      </w:pPr>
+      <w:rPr>
+        <w:rFonts w:ascii="Wingdings" w:hAnsi="Wingdings" w:hint="default"/>
+      </w:rPr>
+    </w:lvl>
+  </w:abstractNum>
+  <w:abstractNum w:abstractNumId="1">
     <w:nsid w:val="387114FA"/>
     <w:multiLevelType w:val="hybridMultilevel"/>
     <w:tmpl w:val="C77A150E"/>
@@ -2137,7 +2495,120 @@
       </w:rPr>
     </w:lvl>
   </w:abstractNum>
-  <w:abstractNum w:abstractNumId="1">
+  <w:abstractNum w:abstractNumId="2">
+    <w:nsid w:val="39617BC9"/>
+    <w:multiLevelType w:val="hybridMultilevel"/>
+    <w:tmpl w:val="272E7A60"/>
+    <w:lvl w:ilvl="0" w:tplc="04100001">
+      <w:start w:val="1"/>
+      <w:numFmt w:val="bullet"/>
+      <w:lvlText w:val=""/>
+      <w:lvlJc w:val="left"/>
+      <w:pPr>
+        <w:ind w:left="360" w:hanging="360"/>
+      </w:pPr>
+      <w:rPr>
+        <w:rFonts w:ascii="Symbol" w:hAnsi="Symbol" w:hint="default"/>
+      </w:rPr>
+    </w:lvl>
+    <w:lvl w:ilvl="1" w:tplc="04100003" w:tentative="1">
+      <w:start w:val="1"/>
+      <w:numFmt w:val="bullet"/>
+      <w:lvlText w:val="o"/>
+      <w:lvlJc w:val="left"/>
+      <w:pPr>
+        <w:ind w:left="1080" w:hanging="360"/>
+      </w:pPr>
+      <w:rPr>
+        <w:rFonts w:ascii="Courier New" w:hAnsi="Courier New" w:cs="Courier New" w:hint="default"/>
+      </w:rPr>
+    </w:lvl>
+    <w:lvl w:ilvl="2" w:tplc="04100005" w:tentative="1">
+      <w:start w:val="1"/>
+      <w:numFmt w:val="bullet"/>
+      <w:lvlText w:val=""/>
+      <w:lvlJc w:val="left"/>
+      <w:pPr>
+        <w:ind w:left="1800" w:hanging="360"/>
+      </w:pPr>
+      <w:rPr>
+        <w:rFonts w:ascii="Wingdings" w:hAnsi="Wingdings" w:hint="default"/>
+      </w:rPr>
+    </w:lvl>
+    <w:lvl w:ilvl="3" w:tplc="04100001" w:tentative="1">
+      <w:start w:val="1"/>
+      <w:numFmt w:val="bullet"/>
+      <w:lvlText w:val=""/>
+      <w:lvlJc w:val="left"/>
+      <w:pPr>
+        <w:ind w:left="2520" w:hanging="360"/>
+      </w:pPr>
+      <w:rPr>
+        <w:rFonts w:ascii="Symbol" w:hAnsi="Symbol" w:hint="default"/>
+      </w:rPr>
+    </w:lvl>
+    <w:lvl w:ilvl="4" w:tplc="04100003" w:tentative="1">
+      <w:start w:val="1"/>
+      <w:numFmt w:val="bullet"/>
+      <w:lvlText w:val="o"/>
+      <w:lvlJc w:val="left"/>
+      <w:pPr>
+        <w:ind w:left="3240" w:hanging="360"/>
+      </w:pPr>
+      <w:rPr>
+        <w:rFonts w:ascii="Courier New" w:hAnsi="Courier New" w:cs="Courier New" w:hint="default"/>
+      </w:rPr>
+    </w:lvl>
+    <w:lvl w:ilvl="5" w:tplc="04100005" w:tentative="1">
+      <w:start w:val="1"/>
+      <w:numFmt w:val="bullet"/>
+      <w:lvlText w:val=""/>
+      <w:lvlJc w:val="left"/>
+      <w:pPr>
+        <w:ind w:left="3960" w:hanging="360"/>
+      </w:pPr>
+      <w:rPr>
+        <w:rFonts w:ascii="Wingdings" w:hAnsi="Wingdings" w:hint="default"/>
+      </w:rPr>
+    </w:lvl>
+    <w:lvl w:ilvl="6" w:tplc="04100001" w:tentative="1">
+      <w:start w:val="1"/>
+      <w:numFmt w:val="bullet"/>
+      <w:lvlText w:val=""/>
+      <w:lvlJc w:val="left"/>
+      <w:pPr>
+        <w:ind w:left="4680" w:hanging="360"/>
+      </w:pPr>
+      <w:rPr>
+        <w:rFonts w:ascii="Symbol" w:hAnsi="Symbol" w:hint="default"/>
+      </w:rPr>
+    </w:lvl>
+    <w:lvl w:ilvl="7" w:tplc="04100003" w:tentative="1">
+      <w:start w:val="1"/>
+      <w:numFmt w:val="bullet"/>
+      <w:lvlText w:val="o"/>
+      <w:lvlJc w:val="left"/>
+      <w:pPr>
+        <w:ind w:left="5400" w:hanging="360"/>
+      </w:pPr>
+      <w:rPr>
+        <w:rFonts w:ascii="Courier New" w:hAnsi="Courier New" w:cs="Courier New" w:hint="default"/>
+      </w:rPr>
+    </w:lvl>
+    <w:lvl w:ilvl="8" w:tplc="04100005" w:tentative="1">
+      <w:start w:val="1"/>
+      <w:numFmt w:val="bullet"/>
+      <w:lvlText w:val=""/>
+      <w:lvlJc w:val="left"/>
+      <w:pPr>
+        <w:ind w:left="6120" w:hanging="360"/>
+      </w:pPr>
+      <w:rPr>
+        <w:rFonts w:ascii="Wingdings" w:hAnsi="Wingdings" w:hint="default"/>
+      </w:rPr>
+    </w:lvl>
+  </w:abstractNum>
+  <w:abstractNum w:abstractNumId="3">
     <w:nsid w:val="46F01711"/>
     <w:multiLevelType w:val="hybridMultilevel"/>
     <w:tmpl w:val="566CCDB2"/>
@@ -2250,7 +2721,7 @@
       </w:rPr>
     </w:lvl>
   </w:abstractNum>
-  <w:abstractNum w:abstractNumId="2">
+  <w:abstractNum w:abstractNumId="4">
     <w:nsid w:val="775078CD"/>
     <w:multiLevelType w:val="hybridMultilevel"/>
     <w:tmpl w:val="580C254C"/>
@@ -2364,13 +2835,19 @@
     </w:lvl>
   </w:abstractNum>
   <w:num w:numId="1">
-    <w:abstractNumId w:val="0"/>
+    <w:abstractNumId w:val="1"/>
   </w:num>
   <w:num w:numId="2">
+    <w:abstractNumId w:val="4"/>
+  </w:num>
+  <w:num w:numId="3">
+    <w:abstractNumId w:val="3"/>
+  </w:num>
+  <w:num w:numId="4">
     <w:abstractNumId w:val="2"/>
   </w:num>
-  <w:num w:numId="3">
-    <w:abstractNumId w:val="1"/>
+  <w:num w:numId="5">
+    <w:abstractNumId w:val="0"/>
   </w:num>
 </w:numbering>
 </file>
@@ -2534,6 +3011,7 @@
   <w:style w:type="paragraph" w:default="1" w:styleId="Normale">
     <w:name w:val="Normal"/>
     <w:qFormat/>
+    <w:rsid w:val="009044B9"/>
   </w:style>
   <w:style w:type="paragraph" w:styleId="Titolo1">
     <w:name w:val="heading 1"/>
@@ -2607,6 +3085,7 @@
   <w:style w:type="character" w:default="1" w:styleId="Carpredefinitoparagrafo">
     <w:name w:val="Default Paragraph Font"/>
     <w:uiPriority w:val="1"/>
+    <w:semiHidden/>
     <w:unhideWhenUsed/>
   </w:style>
   <w:style w:type="table" w:default="1" w:styleId="Tabellanormale">

</xml_diff>